<commit_message>
Tasks 01, 02 solved
</commit_message>
<xml_diff>
--- a/SoftUni/CSSPresentationHW/TASKS.docx
+++ b/SoftUni/CSSPresentationHW/TASKS.docx
@@ -293,7 +293,7 @@
         <w:pStyle w:val="Heading2"/>
       </w:pPr>
       <w:r>
-        <w:t>SoftUni Hawaii Vacation</w:t>
+        <w:t xml:space="preserve"> </w:t>
       </w:r>
     </w:p>
     <w:p>
@@ -414,6 +414,7 @@
           <w:lang w:val="en-US"/>
         </w:rPr>
       </w:pPr>
+      <w:bookmarkStart w:id="0" w:name="_GoBack"/>
       <w:r>
         <w:rPr>
           <w:noProof/>
@@ -461,6 +462,7 @@
           </wp:inline>
         </w:drawing>
       </w:r>
+      <w:bookmarkEnd w:id="0"/>
     </w:p>
     <w:p>
       <w:pPr>
@@ -801,6 +803,7 @@
         <w:pStyle w:val="Heading2"/>
       </w:pPr>
       <w:r>
+        <w:lastRenderedPageBreak/>
         <w:t xml:space="preserve">* </w:t>
       </w:r>
       <w:r>
@@ -937,8 +940,6 @@
           <w:lang w:val="en-US"/>
         </w:rPr>
       </w:pPr>
-      <w:bookmarkStart w:id="0" w:name="_GoBack"/>
-      <w:bookmarkEnd w:id="0"/>
     </w:p>
     <w:sectPr>
       <w:headerReference w:type="default" r:id="rId15"/>
@@ -1203,7 +1204,7 @@
                               <w:szCs w:val="18"/>
                               <w:lang w:val="en-US"/>
                             </w:rPr>
-                            <w:t>3</w:t>
+                            <w:t>2</w:t>
                           </w:r>
                           <w:r>
                             <w:rPr>
@@ -1336,7 +1337,7 @@
                         <w:szCs w:val="18"/>
                         <w:lang w:val="en-US"/>
                       </w:rPr>
-                      <w:t>3</w:t>
+                      <w:t>2</w:t>
                     </w:r>
                     <w:r>
                       <w:rPr>
@@ -2229,7 +2230,7 @@
                           <wp:extent cx="200025" cy="200025"/>
                           <wp:effectExtent l="0" t="0" r="9525" b="9525"/>
                           <wp:docPr id="73" name="Picture 73" title="Software University Foundation">
-                            <a:hlinkClick xmlns:a="http://schemas.openxmlformats.org/drawingml/2006/main" r:id="rId1"/>
+                            <a:hlinkClick xmlns:a="http://schemas.openxmlformats.org/drawingml/2006/main" r:id="rId22"/>
                           </wp:docPr>
                           <wp:cNvGraphicFramePr/>
                           <a:graphic xmlns:a="http://schemas.openxmlformats.org/drawingml/2006/main">
@@ -2763,7 +2764,7 @@
         </mc:Choice>
         <mc:Fallback>
           <w:pict>
-            <v:line w14:anchorId="7392B577" id="Straight Connector 1" o:spid="_x0000_s1026" style="position:absolute;flip:y;z-index:251661312;visibility:visible;mso-wrap-style:square;mso-width-percent:0;mso-height-percent:0;mso-wrap-distance-left:9pt;mso-wrap-distance-top:0;mso-wrap-distance-right:9pt;mso-wrap-distance-bottom:0;mso-position-horizontal:absolute;mso-position-horizontal-relative:text;mso-position-vertical:absolute;mso-position-vertical-relative:text;mso-width-percent:0;mso-height-percent:0;mso-width-relative:margin;mso-height-relative:margin" from="-.35pt,11.2pt" to="520.45pt,11.2pt" o:gfxdata="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" strokecolor="#f37123" strokeweight="1pt">
+            <v:line w14:anchorId="31C254A8" id="Straight Connector 1" o:spid="_x0000_s1026" style="position:absolute;flip:y;z-index:251661312;visibility:visible;mso-wrap-style:square;mso-width-percent:0;mso-height-percent:0;mso-wrap-distance-left:9pt;mso-wrap-distance-top:0;mso-wrap-distance-right:9pt;mso-wrap-distance-bottom:0;mso-position-horizontal:absolute;mso-position-horizontal-relative:text;mso-position-vertical:absolute;mso-position-vertical-relative:text;mso-width-percent:0;mso-height-percent:0;mso-width-relative:margin;mso-height-relative:margin" from="-.35pt,11.2pt" to="520.45pt,11.2pt" o:gfxdata="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" strokecolor="#f37123" strokeweight="1pt">
               <v:stroke endcap="round"/>
             </v:line>
           </w:pict>
@@ -2833,7 +2834,7 @@
                                 <wp:extent cx="1360800" cy="439200"/>
                                 <wp:effectExtent l="0" t="0" r="0" b="0"/>
                                 <wp:docPr id="71" name="Picture 71" title="Software University Foundation - logo">
-                                  <a:hlinkClick xmlns:a="http://schemas.openxmlformats.org/drawingml/2006/main" r:id="rId22"/>
+                                  <a:hlinkClick xmlns:a="http://schemas.openxmlformats.org/drawingml/2006/main" r:id="rId1"/>
                                 </wp:docPr>
                                 <wp:cNvGraphicFramePr>
                                   <a:graphicFrameLocks xmlns:a="http://schemas.openxmlformats.org/drawingml/2006/main"/>
@@ -2918,7 +2919,7 @@
                           <wp:extent cx="1360800" cy="439200"/>
                           <wp:effectExtent l="0" t="0" r="0" b="0"/>
                           <wp:docPr id="71" name="Picture 71" title="Software University Foundation - logo">
-                            <a:hlinkClick xmlns:a="http://schemas.openxmlformats.org/drawingml/2006/main" r:id="rId1"/>
+                            <a:hlinkClick xmlns:a="http://schemas.openxmlformats.org/drawingml/2006/main" r:id="rId22"/>
                           </wp:docPr>
                           <wp:cNvGraphicFramePr>
                             <a:graphicFrameLocks xmlns:a="http://schemas.openxmlformats.org/drawingml/2006/main"/>
@@ -5445,7 +5446,7 @@
 </file>
 
 <file path=customXml/itemProps1.xml><?xml version="1.0" encoding="utf-8"?>
-<ds:datastoreItem xmlns:ds="http://schemas.openxmlformats.org/officeDocument/2006/customXml" ds:itemID="{EDD58FCA-172A-4E9A-9D6B-27AC5B9DF31F}">
+<ds:datastoreItem xmlns:ds="http://schemas.openxmlformats.org/officeDocument/2006/customXml" ds:itemID="{54702827-0968-4685-9E51-8EAF6F757252}">
   <ds:schemaRefs>
     <ds:schemaRef ds:uri="http://schemas.openxmlformats.org/officeDocument/2006/bibliography"/>
   </ds:schemaRefs>

</xml_diff>